<commit_message>
small formatting changes for the tables: column width and center alignment
</commit_message>
<xml_diff>
--- a/output/Table_Q13.docx
+++ b/output/Table_Q13.docx
@@ -1,30 +1,23 @@
 
 <file path=word/document.xml><?xml version="1.0" encoding="utf-8"?>
-<w:document xmlns:wpc="http://schemas.microsoft.com/office/word/2010/wordprocessingCanvas" xmlns:cx="http://schemas.microsoft.com/office/drawing/2014/chartex" xmlns:cx1="http://schemas.microsoft.com/office/drawing/2015/9/8/chartex" xmlns:cx2="http://schemas.microsoft.com/office/drawing/2015/10/21/chartex" xmlns:cx3="http://schemas.microsoft.com/office/drawing/2016/5/9/chartex" xmlns:cx4="http://schemas.microsoft.com/office/drawing/2016/5/10/chartex" xmlns:cx5="http://schemas.microsoft.com/office/drawing/2016/5/11/chartex" xmlns:cx6="http://schemas.microsoft.com/office/drawing/2016/5/12/chartex" xmlns:cx7="http://schemas.microsoft.com/office/drawing/2016/5/13/chartex" xmlns:cx8="http://schemas.microsoft.com/office/drawing/2016/5/14/chartex" xmlns:mc="http://schemas.openxmlformats.org/markup-compatibility/2006" xmlns:aink="http://schemas.microsoft.com/office/drawing/2016/ink" xmlns:am3d="http://schemas.microsoft.com/office/drawing/2017/model3d" xmlns:o="urn:schemas-microsoft-com:office:office" xmlns:r="http://schemas.openxmlformats.org/officeDocument/2006/relationships" xmlns:m="http://schemas.openxmlformats.org/officeDocument/2006/math" xmlns:v="urn:schemas-microsoft-com:vml" xmlns:wp14="http://schemas.microsoft.com/office/word/2010/wordprocessingDrawing" xmlns:wp="http://schemas.openxmlformats.org/drawingml/2006/wordprocessingDrawing" xmlns:w10="urn:schemas-microsoft-com:office:word" xmlns:w="http://schemas.openxmlformats.org/wordprocessingml/2006/main" xmlns:w14="http://schemas.microsoft.com/office/word/2010/wordml" xmlns:w15="http://schemas.microsoft.com/office/word/2012/wordml" xmlns:w16cex="http://schemas.microsoft.com/office/word/2018/wordml/cex" xmlns:w16cid="http://schemas.microsoft.com/office/word/2016/wordml/cid" xmlns:w16="http://schemas.microsoft.com/office/word/2018/wordml" xmlns:w16se="http://schemas.microsoft.com/office/word/2015/wordml/symex" xmlns:wpg="http://schemas.microsoft.com/office/word/2010/wordprocessingGroup" xmlns:wpi="http://schemas.microsoft.com/office/word/2010/wordprocessingInk" xmlns:wne="http://schemas.microsoft.com/office/word/2006/wordml" xmlns:wps="http://schemas.microsoft.com/office/word/2010/wordprocessingShape" mc:Ignorable="w14 w15 w16se w16cid w16 w16cex wp14">
+<w:document xmlns:wpc="http://schemas.microsoft.com/office/word/2010/wordprocessingCanvas" xmlns:cx="http://schemas.microsoft.com/office/drawing/2014/chartex" xmlns:cx1="http://schemas.microsoft.com/office/drawing/2015/9/8/chartex" xmlns:cx2="http://schemas.microsoft.com/office/drawing/2015/10/21/chartex" xmlns:cx3="http://schemas.microsoft.com/office/drawing/2016/5/9/chartex" xmlns:cx4="http://schemas.microsoft.com/office/drawing/2016/5/10/chartex" xmlns:cx5="http://schemas.microsoft.com/office/drawing/2016/5/11/chartex" xmlns:cx6="http://schemas.microsoft.com/office/drawing/2016/5/12/chartex" xmlns:cx7="http://schemas.microsoft.com/office/drawing/2016/5/13/chartex" xmlns:cx8="http://schemas.microsoft.com/office/drawing/2016/5/14/chartex" xmlns:mc="http://schemas.openxmlformats.org/markup-compatibility/2006" xmlns:aink="http://schemas.microsoft.com/office/drawing/2016/ink" xmlns:am3d="http://schemas.microsoft.com/office/drawing/2017/model3d" xmlns:o="urn:schemas-microsoft-com:office:office" xmlns:oel="http://schemas.microsoft.com/office/2019/extlst" xmlns:r="http://schemas.openxmlformats.org/officeDocument/2006/relationships" xmlns:m="http://schemas.openxmlformats.org/officeDocument/2006/math" xmlns:v="urn:schemas-microsoft-com:vml" xmlns:wp14="http://schemas.microsoft.com/office/word/2010/wordprocessingDrawing" xmlns:wp="http://schemas.openxmlformats.org/drawingml/2006/wordprocessingDrawing" xmlns:w10="urn:schemas-microsoft-com:office:word" xmlns:w="http://schemas.openxmlformats.org/wordprocessingml/2006/main" xmlns:w14="http://schemas.microsoft.com/office/word/2010/wordml" xmlns:w15="http://schemas.microsoft.com/office/word/2012/wordml" xmlns:w16cex="http://schemas.microsoft.com/office/word/2018/wordml/cex" xmlns:w16cid="http://schemas.microsoft.com/office/word/2016/wordml/cid" xmlns:w16="http://schemas.microsoft.com/office/word/2018/wordml" xmlns:w16sdtdh="http://schemas.microsoft.com/office/word/2020/wordml/sdtdatahash" xmlns:w16se="http://schemas.microsoft.com/office/word/2015/wordml/symex" xmlns:wpg="http://schemas.microsoft.com/office/word/2010/wordprocessingGroup" xmlns:wpi="http://schemas.microsoft.com/office/word/2010/wordprocessingInk" xmlns:wne="http://schemas.microsoft.com/office/word/2006/wordml" xmlns:wps="http://schemas.microsoft.com/office/word/2010/wordprocessingShape" mc:Ignorable="w14 w15 w16se w16cid w16 w16cex w16sdtdh wp14">
   <w:body>
+    <w:p/>
     <w:p>
       <w:pPr>
-        <w:pStyle w:val="Normal"/>
+        <w:pStyle w:val="TableCaption"/>
+        <w:keepNext/>
       </w:pPr>
       <w:r>
-        <w:t xml:space="preserve"/>
+        <w:t>Table_Q13</w:t>
       </w:r>
     </w:p>
-    <w:p>
-      <w:pPr>
-        <w:pStyle w:val="TableCaption"/>
+    <w:tbl>
+      <w:tblPr>
+        <w:tblW w:w="0" w:type="auto"/>
         <w:jc w:val="center"/>
-        <w:keepNext/>
-      </w:pPr>
-      <w:r>
-        <w:t xml:space="preserve">Table_Q13</w:t>
-      </w:r>
-    </w:p>
-    <w:tbl xmlns:a="http://schemas.openxmlformats.org/drawingml/2006/main" xmlns:pic="http://schemas.openxmlformats.org/drawingml/2006/picture">
-      <w:tblPr>
         <w:tblLayout w:type="fixed"/>
-        <w:jc w:val="center"/>
-        <w:tblLook w:firstRow="1" w:lastRow="0" w:firstColumn="0" w:lastColumn="0" w:noHBand="0" w:noVBand="1"/>
+        <w:tblLook w:val="0420" w:firstRow="1" w:lastRow="0" w:firstColumn="0" w:lastColumn="0" w:noHBand="0" w:noVBand="1"/>
       </w:tblPr>
       <w:tblGrid>
         <w:gridCol w:w="4535"/>
@@ -35,671 +28,628 @@
       </w:tblGrid>
       <w:tr>
         <w:trPr>
-          <w:trHeight w:val="600" w:hRule="auto"/>
           <w:tblHeader/>
+          <w:jc w:val="center"/>
         </w:trPr>
-        header1
         <w:tc>
           <w:tcPr>
+            <w:tcW w:w="4535" w:type="dxa"/>
             <w:vMerge w:val="restart"/>
             <w:tcBorders>
-              <w:bottom w:val="single" w:sz="16" w:space="0" w:color="666666"/>
               <w:top w:val="single" w:sz="16" w:space="0" w:color="666666"/>
               <w:left w:val="none" w:sz="0" w:space="0" w:color="000000"/>
+              <w:bottom w:val="single" w:sz="16" w:space="0" w:color="666666"/>
               <w:right w:val="none" w:sz="0" w:space="0" w:color="000000"/>
             </w:tcBorders>
             <w:shd w:val="clear" w:color="auto" w:fill="FFFFFF"/>
             <w:tcMar>
               <w:top w:w="0" w:type="dxa"/>
+              <w:left w:w="0" w:type="dxa"/>
               <w:bottom w:w="0" w:type="dxa"/>
-              <w:left w:w="0" w:type="dxa"/>
               <w:right w:w="0" w:type="dxa"/>
             </w:tcMar>
             <w:vAlign w:val="center"/>
           </w:tcPr>
           <w:p>
             <w:pPr>
-              <w:pStyle w:val="Normal"/>
-              <w:jc w:val="center"/>
               <w:pBdr>
-                <w:bottom w:val="none" w:sz="0" w:space="0" w:color="000000"/>
                 <w:top w:val="none" w:sz="0" w:space="0" w:color="000000"/>
                 <w:left w:val="none" w:sz="0" w:space="0" w:color="000000"/>
+                <w:bottom w:val="none" w:sz="0" w:space="0" w:color="000000"/>
                 <w:right w:val="none" w:sz="0" w:space="0" w:color="000000"/>
               </w:pBdr>
-              <w:spacing w:after="100" w:before="100" w:line="240"/>
-              <w:ind w:firstLine="0" w:left="100" w:right="100"/>
+              <w:spacing w:before="100" w:after="100"/>
+              <w:ind w:left="100" w:right="100"/>
+              <w:jc w:val="center"/>
             </w:pPr>
             <w:r>
               <w:rPr>
-                <w:rFonts w:ascii="Calibri" w:hAnsi="Calibri" w:eastAsia="Calibri" w:cs="Calibri"/>
-                <w:i w:val="false"/>
-                <w:b w:val="false"/>
-                <w:u w:val="none"/>
+                <w:rFonts w:ascii="Calibri" w:eastAsia="Calibri" w:hAnsi="Calibri" w:cs="Calibri"/>
+                <w:color w:val="000000"/>
                 <w:sz w:val="22"/>
                 <w:szCs w:val="22"/>
-                <w:color w:val="000000"/>
               </w:rPr>
-              <w:t xml:space="preserve">Question</w:t>
+              <w:t>Question</w:t>
             </w:r>
           </w:p>
         </w:tc>
         <w:tc>
           <w:tcPr>
+            <w:tcW w:w="2160" w:type="dxa"/>
             <w:gridSpan w:val="2"/>
             <w:tcBorders>
-              <w:bottom w:val="single" w:sz="16" w:space="0" w:color="666666"/>
               <w:top w:val="single" w:sz="16" w:space="0" w:color="666666"/>
               <w:left w:val="none" w:sz="0" w:space="0" w:color="000000"/>
+              <w:bottom w:val="single" w:sz="16" w:space="0" w:color="666666"/>
               <w:right w:val="none" w:sz="0" w:space="0" w:color="000000"/>
             </w:tcBorders>
             <w:shd w:val="clear" w:color="auto" w:fill="FFFFFF"/>
             <w:tcMar>
               <w:top w:w="0" w:type="dxa"/>
+              <w:left w:w="0" w:type="dxa"/>
               <w:bottom w:w="0" w:type="dxa"/>
-              <w:left w:w="0" w:type="dxa"/>
               <w:right w:w="0" w:type="dxa"/>
             </w:tcMar>
             <w:vAlign w:val="center"/>
           </w:tcPr>
           <w:p>
             <w:pPr>
-              <w:pStyle w:val="Normal"/>
-              <w:jc w:val="center"/>
               <w:pBdr>
-                <w:bottom w:val="none" w:sz="0" w:space="0" w:color="000000"/>
                 <w:top w:val="none" w:sz="0" w:space="0" w:color="000000"/>
                 <w:left w:val="none" w:sz="0" w:space="0" w:color="000000"/>
+                <w:bottom w:val="none" w:sz="0" w:space="0" w:color="000000"/>
                 <w:right w:val="none" w:sz="0" w:space="0" w:color="000000"/>
               </w:pBdr>
-              <w:spacing w:after="100" w:before="100" w:line="240"/>
-              <w:ind w:firstLine="0" w:left="100" w:right="100"/>
+              <w:spacing w:before="100" w:after="100"/>
+              <w:ind w:left="100" w:right="100"/>
+              <w:jc w:val="center"/>
             </w:pPr>
             <w:r>
               <w:rPr>
-                <w:rFonts w:ascii="Calibri" w:hAnsi="Calibri" w:eastAsia="Calibri" w:cs="Calibri"/>
-                <w:i w:val="false"/>
-                <w:b w:val="false"/>
-                <w:u w:val="none"/>
+                <w:rFonts w:ascii="Calibri" w:eastAsia="Calibri" w:hAnsi="Calibri" w:cs="Calibri"/>
+                <w:color w:val="000000"/>
                 <w:sz w:val="22"/>
                 <w:szCs w:val="22"/>
-                <w:color w:val="000000"/>
               </w:rPr>
-              <w:t xml:space="preserve">Ecology</w:t>
+              <w:t>Ecology</w:t>
             </w:r>
           </w:p>
         </w:tc>
         <w:tc>
           <w:tcPr>
+            <w:tcW w:w="2160" w:type="dxa"/>
             <w:gridSpan w:val="2"/>
             <w:tcBorders>
-              <w:bottom w:val="single" w:sz="16" w:space="0" w:color="666666"/>
               <w:top w:val="single" w:sz="16" w:space="0" w:color="666666"/>
               <w:left w:val="none" w:sz="0" w:space="0" w:color="000000"/>
+              <w:bottom w:val="single" w:sz="16" w:space="0" w:color="666666"/>
               <w:right w:val="none" w:sz="0" w:space="0" w:color="000000"/>
             </w:tcBorders>
             <w:shd w:val="clear" w:color="auto" w:fill="FFFFFF"/>
             <w:tcMar>
               <w:top w:w="0" w:type="dxa"/>
+              <w:left w:w="0" w:type="dxa"/>
               <w:bottom w:w="0" w:type="dxa"/>
-              <w:left w:w="0" w:type="dxa"/>
               <w:right w:w="0" w:type="dxa"/>
             </w:tcMar>
             <w:vAlign w:val="center"/>
           </w:tcPr>
           <w:p>
             <w:pPr>
-              <w:pStyle w:val="Normal"/>
-              <w:jc w:val="center"/>
               <w:pBdr>
-                <w:bottom w:val="none" w:sz="0" w:space="0" w:color="000000"/>
                 <w:top w:val="none" w:sz="0" w:space="0" w:color="000000"/>
                 <w:left w:val="none" w:sz="0" w:space="0" w:color="000000"/>
+                <w:bottom w:val="none" w:sz="0" w:space="0" w:color="000000"/>
                 <w:right w:val="none" w:sz="0" w:space="0" w:color="000000"/>
               </w:pBdr>
-              <w:spacing w:after="100" w:before="100" w:line="240"/>
-              <w:ind w:firstLine="0" w:left="100" w:right="100"/>
+              <w:spacing w:before="100" w:after="100"/>
+              <w:ind w:left="100" w:right="100"/>
+              <w:jc w:val="center"/>
             </w:pPr>
             <w:r>
               <w:rPr>
-                <w:rFonts w:ascii="Calibri" w:hAnsi="Calibri" w:eastAsia="Calibri" w:cs="Calibri"/>
-                <w:i w:val="false"/>
-                <w:b w:val="false"/>
-                <w:u w:val="none"/>
+                <w:rFonts w:ascii="Calibri" w:eastAsia="Calibri" w:hAnsi="Calibri" w:cs="Calibri"/>
+                <w:color w:val="000000"/>
                 <w:sz w:val="22"/>
                 <w:szCs w:val="22"/>
-                <w:color w:val="000000"/>
               </w:rPr>
-              <w:t xml:space="preserve">Social</w:t>
+              <w:t>Social</w:t>
             </w:r>
           </w:p>
         </w:tc>
       </w:tr>
       <w:tr>
         <w:trPr>
-          <w:trHeight w:val="552" w:hRule="auto"/>
           <w:tblHeader/>
+          <w:jc w:val="center"/>
         </w:trPr>
-        header2
         <w:tc>
           <w:tcPr>
+            <w:tcW w:w="4535" w:type="dxa"/>
             <w:vMerge/>
             <w:tcBorders>
-              <w:bottom w:val="single" w:sz="16" w:space="0" w:color="666666"/>
               <w:top w:val="single" w:sz="16" w:space="0" w:color="666666"/>
               <w:left w:val="none" w:sz="0" w:space="0" w:color="000000"/>
+              <w:bottom w:val="single" w:sz="16" w:space="0" w:color="666666"/>
               <w:right w:val="none" w:sz="0" w:space="0" w:color="000000"/>
             </w:tcBorders>
             <w:shd w:val="clear" w:color="auto" w:fill="FFFFFF"/>
             <w:tcMar>
               <w:top w:w="0" w:type="dxa"/>
+              <w:left w:w="0" w:type="dxa"/>
               <w:bottom w:w="0" w:type="dxa"/>
-              <w:left w:w="0" w:type="dxa"/>
               <w:right w:w="0" w:type="dxa"/>
             </w:tcMar>
             <w:vAlign w:val="center"/>
           </w:tcPr>
           <w:p>
             <w:pPr>
-              <w:pStyle w:val="Normal"/>
-              <w:jc w:val="center"/>
               <w:pBdr>
-                <w:bottom w:val="none" w:sz="0" w:space="0" w:color="000000"/>
                 <w:top w:val="none" w:sz="0" w:space="0" w:color="000000"/>
                 <w:left w:val="none" w:sz="0" w:space="0" w:color="000000"/>
+                <w:bottom w:val="none" w:sz="0" w:space="0" w:color="000000"/>
                 <w:right w:val="none" w:sz="0" w:space="0" w:color="000000"/>
               </w:pBdr>
-              <w:spacing w:after="100" w:before="100" w:line="240"/>
-              <w:ind w:firstLine="0" w:left="100" w:right="100"/>
+              <w:spacing w:before="100" w:after="100"/>
+              <w:ind w:left="100" w:right="100"/>
+              <w:jc w:val="center"/>
             </w:pPr>
           </w:p>
         </w:tc>
         <w:tc>
           <w:tcPr>
+            <w:tcW w:w="1080" w:type="dxa"/>
             <w:tcBorders>
-              <w:bottom w:val="single" w:sz="16" w:space="0" w:color="666666"/>
               <w:top w:val="single" w:sz="16" w:space="0" w:color="666666"/>
               <w:left w:val="none" w:sz="0" w:space="0" w:color="000000"/>
+              <w:bottom w:val="single" w:sz="16" w:space="0" w:color="666666"/>
               <w:right w:val="none" w:sz="0" w:space="0" w:color="000000"/>
             </w:tcBorders>
             <w:shd w:val="clear" w:color="auto" w:fill="FFFFFF"/>
             <w:tcMar>
               <w:top w:w="0" w:type="dxa"/>
+              <w:left w:w="0" w:type="dxa"/>
               <w:bottom w:w="0" w:type="dxa"/>
-              <w:left w:w="0" w:type="dxa"/>
               <w:right w:w="0" w:type="dxa"/>
             </w:tcMar>
             <w:vAlign w:val="center"/>
           </w:tcPr>
           <w:p>
             <w:pPr>
-              <w:pStyle w:val="Normal"/>
-              <w:jc w:val="center"/>
               <w:pBdr>
-                <w:bottom w:val="none" w:sz="0" w:space="0" w:color="000000"/>
                 <w:top w:val="none" w:sz="0" w:space="0" w:color="000000"/>
                 <w:left w:val="none" w:sz="0" w:space="0" w:color="000000"/>
+                <w:bottom w:val="none" w:sz="0" w:space="0" w:color="000000"/>
                 <w:right w:val="none" w:sz="0" w:space="0" w:color="000000"/>
               </w:pBdr>
-              <w:spacing w:after="100" w:before="100" w:line="240"/>
-              <w:ind w:firstLine="0" w:left="100" w:right="100"/>
+              <w:spacing w:before="100" w:after="100"/>
+              <w:ind w:left="100" w:right="100"/>
+              <w:jc w:val="center"/>
             </w:pPr>
             <w:r>
               <w:rPr>
-                <w:rFonts w:ascii="Calibri" w:hAnsi="Calibri" w:eastAsia="Calibri" w:cs="Calibri"/>
-                <w:i w:val="false"/>
-                <w:b w:val="false"/>
-                <w:u w:val="none"/>
+                <w:rFonts w:ascii="Calibri" w:eastAsia="Calibri" w:hAnsi="Calibri" w:cs="Calibri"/>
+                <w:color w:val="000000"/>
                 <w:sz w:val="22"/>
                 <w:szCs w:val="22"/>
-                <w:color w:val="000000"/>
               </w:rPr>
-              <w:t xml:space="preserve">Yes</w:t>
+              <w:t>Yes</w:t>
             </w:r>
           </w:p>
         </w:tc>
         <w:tc>
           <w:tcPr>
+            <w:tcW w:w="1080" w:type="dxa"/>
             <w:tcBorders>
-              <w:bottom w:val="single" w:sz="16" w:space="0" w:color="666666"/>
               <w:top w:val="single" w:sz="16" w:space="0" w:color="666666"/>
               <w:left w:val="none" w:sz="0" w:space="0" w:color="000000"/>
+              <w:bottom w:val="single" w:sz="16" w:space="0" w:color="666666"/>
               <w:right w:val="none" w:sz="0" w:space="0" w:color="000000"/>
             </w:tcBorders>
             <w:shd w:val="clear" w:color="auto" w:fill="FFFFFF"/>
             <w:tcMar>
               <w:top w:w="0" w:type="dxa"/>
+              <w:left w:w="0" w:type="dxa"/>
               <w:bottom w:w="0" w:type="dxa"/>
-              <w:left w:w="0" w:type="dxa"/>
               <w:right w:w="0" w:type="dxa"/>
             </w:tcMar>
             <w:vAlign w:val="center"/>
           </w:tcPr>
           <w:p>
             <w:pPr>
-              <w:pStyle w:val="Normal"/>
-              <w:jc w:val="center"/>
               <w:pBdr>
-                <w:bottom w:val="none" w:sz="0" w:space="0" w:color="000000"/>
                 <w:top w:val="none" w:sz="0" w:space="0" w:color="000000"/>
                 <w:left w:val="none" w:sz="0" w:space="0" w:color="000000"/>
+                <w:bottom w:val="none" w:sz="0" w:space="0" w:color="000000"/>
                 <w:right w:val="none" w:sz="0" w:space="0" w:color="000000"/>
               </w:pBdr>
-              <w:spacing w:after="100" w:before="100" w:line="240"/>
-              <w:ind w:firstLine="0" w:left="100" w:right="100"/>
+              <w:spacing w:before="100" w:after="100"/>
+              <w:ind w:left="100" w:right="100"/>
+              <w:jc w:val="center"/>
             </w:pPr>
             <w:r>
               <w:rPr>
-                <w:rFonts w:ascii="Calibri" w:hAnsi="Calibri" w:eastAsia="Calibri" w:cs="Calibri"/>
-                <w:i w:val="false"/>
-                <w:b w:val="false"/>
-                <w:u w:val="none"/>
+                <w:rFonts w:ascii="Calibri" w:eastAsia="Calibri" w:hAnsi="Calibri" w:cs="Calibri"/>
+                <w:color w:val="000000"/>
                 <w:sz w:val="22"/>
                 <w:szCs w:val="22"/>
-                <w:color w:val="000000"/>
               </w:rPr>
-              <w:t xml:space="preserve">No</w:t>
+              <w:t>No</w:t>
             </w:r>
           </w:p>
         </w:tc>
         <w:tc>
           <w:tcPr>
+            <w:tcW w:w="1080" w:type="dxa"/>
             <w:tcBorders>
-              <w:bottom w:val="single" w:sz="16" w:space="0" w:color="666666"/>
               <w:top w:val="single" w:sz="16" w:space="0" w:color="666666"/>
               <w:left w:val="none" w:sz="0" w:space="0" w:color="000000"/>
+              <w:bottom w:val="single" w:sz="16" w:space="0" w:color="666666"/>
               <w:right w:val="none" w:sz="0" w:space="0" w:color="000000"/>
             </w:tcBorders>
             <w:shd w:val="clear" w:color="auto" w:fill="FFFFFF"/>
             <w:tcMar>
               <w:top w:w="0" w:type="dxa"/>
+              <w:left w:w="0" w:type="dxa"/>
               <w:bottom w:w="0" w:type="dxa"/>
-              <w:left w:w="0" w:type="dxa"/>
               <w:right w:w="0" w:type="dxa"/>
             </w:tcMar>
             <w:vAlign w:val="center"/>
           </w:tcPr>
           <w:p>
             <w:pPr>
-              <w:pStyle w:val="Normal"/>
-              <w:jc w:val="center"/>
               <w:pBdr>
-                <w:bottom w:val="none" w:sz="0" w:space="0" w:color="000000"/>
                 <w:top w:val="none" w:sz="0" w:space="0" w:color="000000"/>
                 <w:left w:val="none" w:sz="0" w:space="0" w:color="000000"/>
+                <w:bottom w:val="none" w:sz="0" w:space="0" w:color="000000"/>
                 <w:right w:val="none" w:sz="0" w:space="0" w:color="000000"/>
               </w:pBdr>
-              <w:spacing w:after="100" w:before="100" w:line="240"/>
-              <w:ind w:firstLine="0" w:left="100" w:right="100"/>
+              <w:spacing w:before="100" w:after="100"/>
+              <w:ind w:left="100" w:right="100"/>
+              <w:jc w:val="center"/>
             </w:pPr>
             <w:r>
               <w:rPr>
-                <w:rFonts w:ascii="Calibri" w:hAnsi="Calibri" w:eastAsia="Calibri" w:cs="Calibri"/>
-                <w:i w:val="false"/>
-                <w:b w:val="false"/>
-                <w:u w:val="none"/>
+                <w:rFonts w:ascii="Calibri" w:eastAsia="Calibri" w:hAnsi="Calibri" w:cs="Calibri"/>
+                <w:color w:val="000000"/>
                 <w:sz w:val="22"/>
                 <w:szCs w:val="22"/>
-                <w:color w:val="000000"/>
               </w:rPr>
-              <w:t xml:space="preserve">Yes</w:t>
+              <w:t>Yes</w:t>
             </w:r>
           </w:p>
         </w:tc>
         <w:tc>
           <w:tcPr>
+            <w:tcW w:w="1080" w:type="dxa"/>
             <w:tcBorders>
-              <w:bottom w:val="single" w:sz="16" w:space="0" w:color="666666"/>
               <w:top w:val="single" w:sz="16" w:space="0" w:color="666666"/>
               <w:left w:val="none" w:sz="0" w:space="0" w:color="000000"/>
+              <w:bottom w:val="single" w:sz="16" w:space="0" w:color="666666"/>
               <w:right w:val="none" w:sz="0" w:space="0" w:color="000000"/>
             </w:tcBorders>
             <w:shd w:val="clear" w:color="auto" w:fill="FFFFFF"/>
             <w:tcMar>
               <w:top w:w="0" w:type="dxa"/>
+              <w:left w:w="0" w:type="dxa"/>
               <w:bottom w:w="0" w:type="dxa"/>
-              <w:left w:w="0" w:type="dxa"/>
               <w:right w:w="0" w:type="dxa"/>
             </w:tcMar>
             <w:vAlign w:val="center"/>
           </w:tcPr>
           <w:p>
             <w:pPr>
-              <w:pStyle w:val="Normal"/>
-              <w:jc w:val="center"/>
               <w:pBdr>
-                <w:bottom w:val="none" w:sz="0" w:space="0" w:color="000000"/>
                 <w:top w:val="none" w:sz="0" w:space="0" w:color="000000"/>
                 <w:left w:val="none" w:sz="0" w:space="0" w:color="000000"/>
+                <w:bottom w:val="none" w:sz="0" w:space="0" w:color="000000"/>
                 <w:right w:val="none" w:sz="0" w:space="0" w:color="000000"/>
               </w:pBdr>
-              <w:spacing w:after="100" w:before="100" w:line="240"/>
-              <w:ind w:firstLine="0" w:left="100" w:right="100"/>
+              <w:spacing w:before="100" w:after="100"/>
+              <w:ind w:left="100" w:right="100"/>
+              <w:jc w:val="center"/>
             </w:pPr>
             <w:r>
               <w:rPr>
-                <w:rFonts w:ascii="Calibri" w:hAnsi="Calibri" w:eastAsia="Calibri" w:cs="Calibri"/>
-                <w:i w:val="false"/>
-                <w:b w:val="false"/>
-                <w:u w:val="none"/>
+                <w:rFonts w:ascii="Calibri" w:eastAsia="Calibri" w:hAnsi="Calibri" w:cs="Calibri"/>
+                <w:color w:val="000000"/>
                 <w:sz w:val="22"/>
                 <w:szCs w:val="22"/>
-                <w:color w:val="000000"/>
               </w:rPr>
-              <w:t xml:space="preserve">No</w:t>
+              <w:t>No</w:t>
             </w:r>
           </w:p>
         </w:tc>
       </w:tr>
       <w:tr>
         <w:trPr>
-          <w:trHeight w:val="600" w:hRule="auto"/>
+          <w:jc w:val="center"/>
         </w:trPr>
-        body1
         <w:tc>
           <w:tcPr>
+            <w:tcW w:w="4535" w:type="dxa"/>
             <w:tcBorders>
-              <w:bottom w:val="single" w:sz="16" w:space="0" w:color="666666"/>
               <w:top w:val="single" w:sz="16" w:space="0" w:color="666666"/>
               <w:left w:val="none" w:sz="0" w:space="0" w:color="000000"/>
+              <w:bottom w:val="single" w:sz="16" w:space="0" w:color="666666"/>
               <w:right w:val="none" w:sz="0" w:space="0" w:color="000000"/>
             </w:tcBorders>
             <w:shd w:val="clear" w:color="auto" w:fill="FFFFFF"/>
             <w:tcMar>
               <w:top w:w="0" w:type="dxa"/>
+              <w:left w:w="0" w:type="dxa"/>
               <w:bottom w:w="0" w:type="dxa"/>
-              <w:left w:w="0" w:type="dxa"/>
               <w:right w:w="0" w:type="dxa"/>
             </w:tcMar>
             <w:vAlign w:val="center"/>
           </w:tcPr>
           <w:p>
             <w:pPr>
-              <w:pStyle w:val="Normal"/>
-              <w:jc w:val="center"/>
               <w:pBdr>
-                <w:bottom w:val="none" w:sz="0" w:space="0" w:color="000000"/>
                 <w:top w:val="none" w:sz="0" w:space="0" w:color="000000"/>
                 <w:left w:val="none" w:sz="0" w:space="0" w:color="000000"/>
+                <w:bottom w:val="none" w:sz="0" w:space="0" w:color="000000"/>
                 <w:right w:val="none" w:sz="0" w:space="0" w:color="000000"/>
               </w:pBdr>
-              <w:spacing w:after="100" w:before="100" w:line="240"/>
-              <w:ind w:firstLine="0" w:left="100" w:right="100"/>
+              <w:spacing w:before="100" w:after="100"/>
+              <w:ind w:left="100" w:right="100"/>
+              <w:jc w:val="center"/>
             </w:pPr>
             <w:r>
               <w:rPr>
-                <w:rFonts w:ascii="Calibri" w:hAnsi="Calibri" w:eastAsia="Calibri" w:cs="Calibri"/>
-                <w:i w:val="false"/>
-                <w:b w:val="false"/>
-                <w:u w:val="none"/>
+                <w:rFonts w:ascii="Calibri" w:eastAsia="Calibri" w:hAnsi="Calibri" w:cs="Calibri"/>
+                <w:color w:val="000000"/>
                 <w:sz w:val="22"/>
                 <w:szCs w:val="22"/>
+              </w:rPr>
+              <w:t xml:space="preserve">Is the date reported on which the </w:t>
+            </w:r>
+            <w:r>
+              <w:rPr>
+                <w:rFonts w:ascii="Calibri" w:eastAsia="Calibri" w:hAnsi="Calibri" w:cs="Calibri"/>
                 <w:color w:val="000000"/>
+                <w:sz w:val="22"/>
+                <w:szCs w:val="22"/>
               </w:rPr>
-              <w:t xml:space="preserve">Is the date reported on which the literatur search was performed?</w:t>
+              <w:t>literature</w:t>
+            </w:r>
+            <w:r>
+              <w:rPr>
+                <w:rFonts w:ascii="Calibri" w:eastAsia="Calibri" w:hAnsi="Calibri" w:cs="Calibri"/>
+                <w:color w:val="000000"/>
+                <w:sz w:val="22"/>
+                <w:szCs w:val="22"/>
+              </w:rPr>
+              <w:t xml:space="preserve"> search was performed?</w:t>
             </w:r>
           </w:p>
         </w:tc>
         <w:tc>
           <w:tcPr>
+            <w:tcW w:w="1080" w:type="dxa"/>
             <w:tcBorders>
-              <w:bottom w:val="single" w:sz="16" w:space="0" w:color="666666"/>
               <w:top w:val="single" w:sz="16" w:space="0" w:color="666666"/>
               <w:left w:val="none" w:sz="0" w:space="0" w:color="000000"/>
+              <w:bottom w:val="single" w:sz="16" w:space="0" w:color="666666"/>
               <w:right w:val="none" w:sz="0" w:space="0" w:color="000000"/>
             </w:tcBorders>
             <w:shd w:val="clear" w:color="auto" w:fill="FFFFFF"/>
             <w:tcMar>
               <w:top w:w="0" w:type="dxa"/>
+              <w:left w:w="0" w:type="dxa"/>
               <w:bottom w:w="0" w:type="dxa"/>
-              <w:left w:w="0" w:type="dxa"/>
               <w:right w:w="0" w:type="dxa"/>
             </w:tcMar>
             <w:vAlign w:val="center"/>
           </w:tcPr>
           <w:p>
             <w:pPr>
-              <w:pStyle w:val="Normal"/>
-              <w:jc w:val="center"/>
               <w:pBdr>
-                <w:bottom w:val="none" w:sz="0" w:space="0" w:color="000000"/>
                 <w:top w:val="none" w:sz="0" w:space="0" w:color="000000"/>
                 <w:left w:val="none" w:sz="0" w:space="0" w:color="000000"/>
+                <w:bottom w:val="none" w:sz="0" w:space="0" w:color="000000"/>
                 <w:right w:val="none" w:sz="0" w:space="0" w:color="000000"/>
               </w:pBdr>
-              <w:spacing w:after="100" w:before="100" w:line="240"/>
-              <w:ind w:firstLine="0" w:left="100" w:right="100"/>
+              <w:spacing w:before="100" w:after="100"/>
+              <w:ind w:left="100" w:right="100"/>
+              <w:jc w:val="center"/>
             </w:pPr>
             <w:r>
               <w:rPr>
-                <w:rFonts w:ascii="Calibri" w:hAnsi="Calibri" w:eastAsia="Calibri" w:cs="Calibri"/>
-                <w:i w:val="false"/>
-                <w:b w:val="false"/>
-                <w:u w:val="none"/>
+                <w:rFonts w:ascii="Calibri" w:eastAsia="Calibri" w:hAnsi="Calibri" w:cs="Calibri"/>
+                <w:color w:val="000000"/>
                 <w:sz w:val="22"/>
                 <w:szCs w:val="22"/>
-                <w:color w:val="000000"/>
               </w:rPr>
-              <w:t xml:space="preserve">5</w:t>
+              <w:t>5</w:t>
             </w:r>
           </w:p>
         </w:tc>
         <w:tc>
           <w:tcPr>
+            <w:tcW w:w="1080" w:type="dxa"/>
             <w:tcBorders>
-              <w:bottom w:val="single" w:sz="16" w:space="0" w:color="666666"/>
               <w:top w:val="single" w:sz="16" w:space="0" w:color="666666"/>
               <w:left w:val="none" w:sz="0" w:space="0" w:color="000000"/>
+              <w:bottom w:val="single" w:sz="16" w:space="0" w:color="666666"/>
               <w:right w:val="none" w:sz="0" w:space="0" w:color="000000"/>
             </w:tcBorders>
             <w:shd w:val="clear" w:color="auto" w:fill="FFFFFF"/>
             <w:tcMar>
               <w:top w:w="0" w:type="dxa"/>
+              <w:left w:w="0" w:type="dxa"/>
               <w:bottom w:w="0" w:type="dxa"/>
-              <w:left w:w="0" w:type="dxa"/>
               <w:right w:w="0" w:type="dxa"/>
             </w:tcMar>
             <w:vAlign w:val="center"/>
           </w:tcPr>
           <w:p>
             <w:pPr>
-              <w:pStyle w:val="Normal"/>
-              <w:jc w:val="center"/>
               <w:pBdr>
-                <w:bottom w:val="none" w:sz="0" w:space="0" w:color="000000"/>
                 <w:top w:val="none" w:sz="0" w:space="0" w:color="000000"/>
                 <w:left w:val="none" w:sz="0" w:space="0" w:color="000000"/>
+                <w:bottom w:val="none" w:sz="0" w:space="0" w:color="000000"/>
                 <w:right w:val="none" w:sz="0" w:space="0" w:color="000000"/>
               </w:pBdr>
-              <w:spacing w:after="100" w:before="100" w:line="240"/>
-              <w:ind w:firstLine="0" w:left="100" w:right="100"/>
+              <w:spacing w:before="100" w:after="100"/>
+              <w:ind w:left="100" w:right="100"/>
+              <w:jc w:val="center"/>
             </w:pPr>
             <w:r>
               <w:rPr>
-                <w:rFonts w:ascii="Calibri" w:hAnsi="Calibri" w:eastAsia="Calibri" w:cs="Calibri"/>
-                <w:i w:val="false"/>
-                <w:b w:val="false"/>
-                <w:u w:val="none"/>
+                <w:rFonts w:ascii="Calibri" w:eastAsia="Calibri" w:hAnsi="Calibri" w:cs="Calibri"/>
+                <w:color w:val="000000"/>
                 <w:sz w:val="22"/>
                 <w:szCs w:val="22"/>
-                <w:color w:val="000000"/>
               </w:rPr>
-              <w:t xml:space="preserve">24</w:t>
+              <w:t>24</w:t>
             </w:r>
           </w:p>
         </w:tc>
         <w:tc>
           <w:tcPr>
+            <w:tcW w:w="1080" w:type="dxa"/>
             <w:tcBorders>
-              <w:bottom w:val="single" w:sz="16" w:space="0" w:color="666666"/>
               <w:top w:val="single" w:sz="16" w:space="0" w:color="666666"/>
               <w:left w:val="none" w:sz="0" w:space="0" w:color="000000"/>
+              <w:bottom w:val="single" w:sz="16" w:space="0" w:color="666666"/>
               <w:right w:val="none" w:sz="0" w:space="0" w:color="000000"/>
             </w:tcBorders>
             <w:shd w:val="clear" w:color="auto" w:fill="FFFFFF"/>
             <w:tcMar>
               <w:top w:w="0" w:type="dxa"/>
+              <w:left w:w="0" w:type="dxa"/>
               <w:bottom w:w="0" w:type="dxa"/>
-              <w:left w:w="0" w:type="dxa"/>
               <w:right w:w="0" w:type="dxa"/>
             </w:tcMar>
             <w:vAlign w:val="center"/>
           </w:tcPr>
           <w:p>
             <w:pPr>
-              <w:pStyle w:val="Normal"/>
-              <w:jc w:val="center"/>
               <w:pBdr>
-                <w:bottom w:val="none" w:sz="0" w:space="0" w:color="000000"/>
                 <w:top w:val="none" w:sz="0" w:space="0" w:color="000000"/>
                 <w:left w:val="none" w:sz="0" w:space="0" w:color="000000"/>
+                <w:bottom w:val="none" w:sz="0" w:space="0" w:color="000000"/>
                 <w:right w:val="none" w:sz="0" w:space="0" w:color="000000"/>
               </w:pBdr>
-              <w:spacing w:after="100" w:before="100" w:line="240"/>
-              <w:ind w:firstLine="0" w:left="100" w:right="100"/>
+              <w:spacing w:before="100" w:after="100"/>
+              <w:ind w:left="100" w:right="100"/>
+              <w:jc w:val="center"/>
             </w:pPr>
             <w:r>
               <w:rPr>
-                <w:rFonts w:ascii="Calibri" w:hAnsi="Calibri" w:eastAsia="Calibri" w:cs="Calibri"/>
-                <w:i w:val="false"/>
-                <w:b w:val="false"/>
-                <w:u w:val="none"/>
+                <w:rFonts w:ascii="Calibri" w:eastAsia="Calibri" w:hAnsi="Calibri" w:cs="Calibri"/>
+                <w:color w:val="000000"/>
                 <w:sz w:val="22"/>
                 <w:szCs w:val="22"/>
-                <w:color w:val="000000"/>
               </w:rPr>
-              <w:t xml:space="preserve">2</w:t>
+              <w:t>2</w:t>
             </w:r>
           </w:p>
         </w:tc>
         <w:tc>
           <w:tcPr>
+            <w:tcW w:w="1080" w:type="dxa"/>
             <w:tcBorders>
-              <w:bottom w:val="single" w:sz="16" w:space="0" w:color="666666"/>
               <w:top w:val="single" w:sz="16" w:space="0" w:color="666666"/>
               <w:left w:val="none" w:sz="0" w:space="0" w:color="000000"/>
+              <w:bottom w:val="single" w:sz="16" w:space="0" w:color="666666"/>
               <w:right w:val="none" w:sz="0" w:space="0" w:color="000000"/>
             </w:tcBorders>
             <w:shd w:val="clear" w:color="auto" w:fill="FFFFFF"/>
             <w:tcMar>
               <w:top w:w="0" w:type="dxa"/>
+              <w:left w:w="0" w:type="dxa"/>
               <w:bottom w:w="0" w:type="dxa"/>
-              <w:left w:w="0" w:type="dxa"/>
               <w:right w:w="0" w:type="dxa"/>
             </w:tcMar>
             <w:vAlign w:val="center"/>
           </w:tcPr>
           <w:p>
             <w:pPr>
-              <w:pStyle w:val="Normal"/>
-              <w:jc w:val="center"/>
               <w:pBdr>
-                <w:bottom w:val="none" w:sz="0" w:space="0" w:color="000000"/>
                 <w:top w:val="none" w:sz="0" w:space="0" w:color="000000"/>
                 <w:left w:val="none" w:sz="0" w:space="0" w:color="000000"/>
+                <w:bottom w:val="none" w:sz="0" w:space="0" w:color="000000"/>
                 <w:right w:val="none" w:sz="0" w:space="0" w:color="000000"/>
               </w:pBdr>
-              <w:spacing w:after="100" w:before="100" w:line="240"/>
-              <w:ind w:firstLine="0" w:left="100" w:right="100"/>
+              <w:spacing w:before="100" w:after="100"/>
+              <w:ind w:left="100" w:right="100"/>
+              <w:jc w:val="center"/>
             </w:pPr>
             <w:r>
               <w:rPr>
-                <w:rFonts w:ascii="Calibri" w:hAnsi="Calibri" w:eastAsia="Calibri" w:cs="Calibri"/>
-                <w:i w:val="false"/>
-                <w:b w:val="false"/>
-                <w:u w:val="none"/>
+                <w:rFonts w:ascii="Calibri" w:eastAsia="Calibri" w:hAnsi="Calibri" w:cs="Calibri"/>
+                <w:color w:val="000000"/>
                 <w:sz w:val="22"/>
                 <w:szCs w:val="22"/>
-                <w:color w:val="000000"/>
               </w:rPr>
-              <w:t xml:space="preserve">11</w:t>
+              <w:t>11</w:t>
             </w:r>
           </w:p>
         </w:tc>
       </w:tr>
       <w:tr>
         <w:trPr>
-          <w:trHeight w:val="360" w:hRule="auto"/>
+          <w:jc w:val="center"/>
         </w:trPr>
-        footer1
         <w:tc>
           <w:tcPr>
+            <w:tcW w:w="8855" w:type="dxa"/>
             <w:gridSpan w:val="5"/>
             <w:tcBorders>
-              <w:bottom w:val="none" w:sz="0" w:space="0" w:color="FFFFFF"/>
               <w:top w:val="single" w:sz="16" w:space="0" w:color="666666"/>
               <w:left w:val="none" w:sz="0" w:space="0" w:color="FFFFFF"/>
+              <w:bottom w:val="none" w:sz="0" w:space="0" w:color="FFFFFF"/>
               <w:right w:val="none" w:sz="0" w:space="0" w:color="FFFFFF"/>
             </w:tcBorders>
             <w:shd w:val="clear" w:color="auto" w:fill="FFFFFF"/>
             <w:tcMar>
               <w:top w:w="0" w:type="dxa"/>
+              <w:left w:w="0" w:type="dxa"/>
               <w:bottom w:w="0" w:type="dxa"/>
-              <w:left w:w="0" w:type="dxa"/>
               <w:right w:w="0" w:type="dxa"/>
             </w:tcMar>
             <w:vAlign w:val="center"/>
           </w:tcPr>
           <w:p>
             <w:pPr>
-              <w:pStyle w:val="Normal"/>
-              <w:jc w:val="left"/>
               <w:pBdr>
-                <w:bottom w:val="none" w:sz="0" w:space="0" w:color="000000"/>
                 <w:top w:val="none" w:sz="0" w:space="0" w:color="000000"/>
                 <w:left w:val="none" w:sz="0" w:space="0" w:color="000000"/>
+                <w:bottom w:val="none" w:sz="0" w:space="0" w:color="000000"/>
                 <w:right w:val="none" w:sz="0" w:space="0" w:color="000000"/>
               </w:pBdr>
-              <w:spacing w:after="100" w:before="100" w:line="240"/>
-              <w:ind w:firstLine="0" w:left="100" w:right="100"/>
+              <w:spacing w:before="100" w:after="100"/>
+              <w:ind w:left="100" w:right="100"/>
             </w:pPr>
             <w:r>
               <w:rPr>
-                <w:rFonts w:ascii="Calibri" w:hAnsi="Calibri" w:eastAsia="Calibri" w:cs="Calibri"/>
-                <w:i w:val="true"/>
-                <w:b w:val="false"/>
-                <w:u w:val="none"/>
+                <w:rFonts w:ascii="Calibri" w:eastAsia="Calibri" w:hAnsi="Calibri" w:cs="Calibri"/>
+                <w:i/>
+                <w:color w:val="666666"/>
                 <w:sz w:val="18"/>
                 <w:szCs w:val="18"/>
-                <w:color w:val="666666"/>
               </w:rPr>
-              <w:t xml:space="preserve">This is the footnote for this table</w:t>
+              <w:t>This is the footnote for this table</w:t>
             </w:r>
           </w:p>
         </w:tc>
       </w:tr>
     </w:tbl>
+    <w:p/>
     <w:sectPr>
-      <w:pgMar w:header="720" w:bottom="1440" w:top="1440" w:right="1440" w:left="1440" w:footer="720" w:gutter="720"/>
-      <w:pgSz w:h="16848" w:w="11952" w:orient="portrait"/>
       <w:type w:val="continuous"/>
-      <w:cols/>
+      <w:pgSz w:w="11952" w:h="16848"/>
+      <w:pgMar w:top="1440" w:right="1440" w:bottom="1440" w:left="1440" w:header="720" w:footer="720" w:gutter="720"/>
+      <w:cols w:space="720"/>
     </w:sectPr>
   </w:body>
 </w:document>
 </file>
 
-<file path=word/footnotes.xml><?xml version="1.0" encoding="utf-8"?>
-<w:footnotes xmlns:wpc="http://schemas.microsoft.com/office/word/2010/wordprocessingCanvas" xmlns:mo="http://schemas.microsoft.com/office/mac/office/2008/main" xmlns:mc="http://schemas.openxmlformats.org/markup-compatibility/2006" xmlns:mv="urn:schemas-microsoft-com:mac:vml" xmlns:o="urn:schemas-microsoft-com:office:office" xmlns:r="http://schemas.openxmlformats.org/officeDocument/2006/relationships" xmlns:m="http://schemas.openxmlformats.org/officeDocument/2006/math" xmlns:v="urn:schemas-microsoft-com:vml" xmlns:wp14="http://schemas.microsoft.com/office/word/2010/wordprocessingDrawing" xmlns:wp="http://schemas.openxmlformats.org/drawingml/2006/wordprocessingDrawing" xmlns:w10="urn:schemas-microsoft-com:office:word" xmlns:w="http://schemas.openxmlformats.org/wordprocessingml/2006/main" xmlns:w14="http://schemas.microsoft.com/office/word/2010/wordml" xmlns:wpg="http://schemas.microsoft.com/office/word/2010/wordprocessingGroup" xmlns:wpi="http://schemas.microsoft.com/office/word/2010/wordprocessingInk" xmlns:wne="http://schemas.microsoft.com/office/word/2006/wordml" xmlns:wps="http://schemas.microsoft.com/office/word/2010/wordprocessingShape" mc:Ignorable="w14 wp14">
-  <w:footnote w:type="separator" w:id="-1">
-    <w:p>
-      <w:r>
-        <w:separator/>
-      </w:r>
-    </w:p>
-  </w:footnote>
-  <w:footnote w:type="continuationSeparator" w:id="0">
-    <w:p>
-      <w:r>
-        <w:continuationSeparator/>
-      </w:r>
-    </w:p>
-  </w:footnote>
-</w:footnotes>
-</file>
-
 <file path=word/numbering.xml><?xml version="1.0" encoding="utf-8"?>
-<w:numbering xmlns:wpc="http://schemas.microsoft.com/office/word/2010/wordprocessingCanvas" xmlns:cx="http://schemas.microsoft.com/office/drawing/2014/chartex" xmlns:cx1="http://schemas.microsoft.com/office/drawing/2015/9/8/chartex" xmlns:cx2="http://schemas.microsoft.com/office/drawing/2015/10/21/chartex" xmlns:cx3="http://schemas.microsoft.com/office/drawing/2016/5/9/chartex" xmlns:cx4="http://schemas.microsoft.com/office/drawing/2016/5/10/chartex" xmlns:cx5="http://schemas.microsoft.com/office/drawing/2016/5/11/chartex" xmlns:cx6="http://schemas.microsoft.com/office/drawing/2016/5/12/chartex" xmlns:cx7="http://schemas.microsoft.com/office/drawing/2016/5/13/chartex" xmlns:cx8="http://schemas.microsoft.com/office/drawing/2016/5/14/chartex" xmlns:mc="http://schemas.openxmlformats.org/markup-compatibility/2006" xmlns:aink="http://schemas.microsoft.com/office/drawing/2016/ink" xmlns:am3d="http://schemas.microsoft.com/office/drawing/2017/model3d" xmlns:o="urn:schemas-microsoft-com:office:office" xmlns:r="http://schemas.openxmlformats.org/officeDocument/2006/relationships" xmlns:m="http://schemas.openxmlformats.org/officeDocument/2006/math" xmlns:v="urn:schemas-microsoft-com:vml" xmlns:wp14="http://schemas.microsoft.com/office/word/2010/wordprocessingDrawing" xmlns:wp="http://schemas.openxmlformats.org/drawingml/2006/wordprocessingDrawing" xmlns:w10="urn:schemas-microsoft-com:office:word" xmlns:w="http://schemas.openxmlformats.org/wordprocessingml/2006/main" xmlns:w14="http://schemas.microsoft.com/office/word/2010/wordml" xmlns:w15="http://schemas.microsoft.com/office/word/2012/wordml" xmlns:w16cex="http://schemas.microsoft.com/office/word/2018/wordml/cex" xmlns:w16cid="http://schemas.microsoft.com/office/word/2016/wordml/cid" xmlns:w16="http://schemas.microsoft.com/office/word/2018/wordml" xmlns:w16se="http://schemas.microsoft.com/office/word/2015/wordml/symex" xmlns:wpg="http://schemas.microsoft.com/office/word/2010/wordprocessingGroup" xmlns:wpi="http://schemas.microsoft.com/office/word/2010/wordprocessingInk" xmlns:wne="http://schemas.microsoft.com/office/word/2006/wordml" xmlns:wps="http://schemas.microsoft.com/office/word/2010/wordprocessingShape" mc:Ignorable="w14 w15 w16se w16cid w16 w16cex wp14">
+<w:numbering xmlns:wpc="http://schemas.microsoft.com/office/word/2010/wordprocessingCanvas" xmlns:cx="http://schemas.microsoft.com/office/drawing/2014/chartex" xmlns:cx1="http://schemas.microsoft.com/office/drawing/2015/9/8/chartex" xmlns:cx2="http://schemas.microsoft.com/office/drawing/2015/10/21/chartex" xmlns:cx3="http://schemas.microsoft.com/office/drawing/2016/5/9/chartex" xmlns:cx4="http://schemas.microsoft.com/office/drawing/2016/5/10/chartex" xmlns:cx5="http://schemas.microsoft.com/office/drawing/2016/5/11/chartex" xmlns:cx6="http://schemas.microsoft.com/office/drawing/2016/5/12/chartex" xmlns:cx7="http://schemas.microsoft.com/office/drawing/2016/5/13/chartex" xmlns:cx8="http://schemas.microsoft.com/office/drawing/2016/5/14/chartex" xmlns:mc="http://schemas.openxmlformats.org/markup-compatibility/2006" xmlns:aink="http://schemas.microsoft.com/office/drawing/2016/ink" xmlns:am3d="http://schemas.microsoft.com/office/drawing/2017/model3d" xmlns:o="urn:schemas-microsoft-com:office:office" xmlns:oel="http://schemas.microsoft.com/office/2019/extlst" xmlns:r="http://schemas.openxmlformats.org/officeDocument/2006/relationships" xmlns:m="http://schemas.openxmlformats.org/officeDocument/2006/math" xmlns:v="urn:schemas-microsoft-com:vml" xmlns:wp14="http://schemas.microsoft.com/office/word/2010/wordprocessingDrawing" xmlns:wp="http://schemas.openxmlformats.org/drawingml/2006/wordprocessingDrawing" xmlns:w10="urn:schemas-microsoft-com:office:word" xmlns:w="http://schemas.openxmlformats.org/wordprocessingml/2006/main" xmlns:w14="http://schemas.microsoft.com/office/word/2010/wordml" xmlns:w15="http://schemas.microsoft.com/office/word/2012/wordml" xmlns:w16cex="http://schemas.microsoft.com/office/word/2018/wordml/cex" xmlns:w16cid="http://schemas.microsoft.com/office/word/2016/wordml/cid" xmlns:w16="http://schemas.microsoft.com/office/word/2018/wordml" xmlns:w16sdtdh="http://schemas.microsoft.com/office/word/2020/wordml/sdtdatahash" xmlns:w16se="http://schemas.microsoft.com/office/word/2015/wordml/symex" xmlns:wpg="http://schemas.microsoft.com/office/word/2010/wordprocessingGroup" xmlns:wpi="http://schemas.microsoft.com/office/word/2010/wordprocessingInk" xmlns:wne="http://schemas.microsoft.com/office/word/2006/wordml" xmlns:wps="http://schemas.microsoft.com/office/word/2010/wordprocessingShape" mc:Ignorable="w14 w15 w16se w16cid w16 w16cex w16sdtdh wp14">
   <w:abstractNum w:abstractNumId="0" w15:restartNumberingAfterBreak="0">
     <w:nsid w:val="07E925FD"/>
     <w:multiLevelType w:val="multilevel"/>
@@ -707,7 +657,7 @@
     <w:lvl w:ilvl="0">
       <w:start w:val="1"/>
       <w:numFmt w:val="decimal"/>
-      <w:pStyle w:val="Titre1"/>
+      <w:pStyle w:val="Heading1"/>
       <w:lvlText w:val="%1."/>
       <w:lvlJc w:val="left"/>
       <w:pPr>
@@ -717,7 +667,7 @@
     <w:lvl w:ilvl="1">
       <w:start w:val="1"/>
       <w:numFmt w:val="decimal"/>
-      <w:pStyle w:val="Titre2"/>
+      <w:pStyle w:val="Heading2"/>
       <w:lvlText w:val="%1.%2."/>
       <w:lvlJc w:val="left"/>
       <w:pPr>
@@ -727,7 +677,7 @@
     <w:lvl w:ilvl="2">
       <w:start w:val="1"/>
       <w:numFmt w:val="decimal"/>
-      <w:pStyle w:val="Titre3"/>
+      <w:pStyle w:val="Heading3"/>
       <w:lvlText w:val="%1.%2.%3."/>
       <w:lvlJc w:val="left"/>
       <w:pPr>
@@ -961,20 +911,20 @@
       </w:pPr>
     </w:lvl>
   </w:abstractNum>
-  <w:num w:numId="1">
+  <w:num w:numId="1" w16cid:durableId="1408459467">
     <w:abstractNumId w:val="1"/>
   </w:num>
-  <w:num w:numId="2">
+  <w:num w:numId="2" w16cid:durableId="935097558">
     <w:abstractNumId w:val="2"/>
   </w:num>
-  <w:num w:numId="3">
+  <w:num w:numId="3" w16cid:durableId="1017194394">
     <w:abstractNumId w:val="0"/>
   </w:num>
 </w:numbering>
 </file>
 
 <file path=word/styles.xml><?xml version="1.0" encoding="utf-8"?>
-<w:styles xmlns:mc="http://schemas.openxmlformats.org/markup-compatibility/2006" xmlns:r="http://schemas.openxmlformats.org/officeDocument/2006/relationships" xmlns:w="http://schemas.openxmlformats.org/wordprocessingml/2006/main" xmlns:w14="http://schemas.microsoft.com/office/word/2010/wordml" xmlns:w15="http://schemas.microsoft.com/office/word/2012/wordml" xmlns:w16cex="http://schemas.microsoft.com/office/word/2018/wordml/cex" xmlns:w16cid="http://schemas.microsoft.com/office/word/2016/wordml/cid" xmlns:w16="http://schemas.microsoft.com/office/word/2018/wordml" xmlns:w16se="http://schemas.microsoft.com/office/word/2015/wordml/symex" mc:Ignorable="w14 w15 w16se w16cid w16 w16cex">
+<w:styles xmlns:mc="http://schemas.openxmlformats.org/markup-compatibility/2006" xmlns:r="http://schemas.openxmlformats.org/officeDocument/2006/relationships" xmlns:w="http://schemas.openxmlformats.org/wordprocessingml/2006/main" xmlns:w14="http://schemas.microsoft.com/office/word/2010/wordml" xmlns:w15="http://schemas.microsoft.com/office/word/2012/wordml" xmlns:w16cex="http://schemas.microsoft.com/office/word/2018/wordml/cex" xmlns:w16cid="http://schemas.microsoft.com/office/word/2016/wordml/cid" xmlns:w16="http://schemas.microsoft.com/office/word/2018/wordml" xmlns:w16sdtdh="http://schemas.microsoft.com/office/word/2020/wordml/sdtdatahash" xmlns:w16se="http://schemas.microsoft.com/office/word/2015/wordml/symex" mc:Ignorable="w14 w15 w16se w16cid w16 w16cex w16sdtdh">
   <w:docDefaults>
     <w:rPrDefault>
       <w:rPr>
@@ -1359,11 +1309,11 @@
     <w:name w:val="Normal"/>
     <w:qFormat/>
   </w:style>
-  <w:style w:type="paragraph" w:styleId="Titre1">
+  <w:style w:type="paragraph" w:styleId="Heading1">
     <w:name w:val="heading 1"/>
     <w:basedOn w:val="Normal"/>
     <w:next w:val="Normal"/>
-    <w:link w:val="Titre1Car"/>
+    <w:link w:val="Heading1Char"/>
     <w:uiPriority w:val="9"/>
     <w:qFormat/>
     <w:rsid w:val="00362E65"/>
@@ -1387,11 +1337,11 @@
       <w:szCs w:val="32"/>
     </w:rPr>
   </w:style>
-  <w:style w:type="paragraph" w:styleId="Titre2">
+  <w:style w:type="paragraph" w:styleId="Heading2">
     <w:name w:val="heading 2"/>
     <w:basedOn w:val="Normal"/>
     <w:next w:val="Normal"/>
-    <w:link w:val="Titre2Car"/>
+    <w:link w:val="Heading2Char"/>
     <w:uiPriority w:val="9"/>
     <w:semiHidden/>
     <w:unhideWhenUsed/>
@@ -1415,11 +1365,11 @@
       <w:szCs w:val="26"/>
     </w:rPr>
   </w:style>
-  <w:style w:type="paragraph" w:styleId="Titre3">
+  <w:style w:type="paragraph" w:styleId="Heading3">
     <w:name w:val="heading 3"/>
     <w:basedOn w:val="Normal"/>
     <w:next w:val="Normal"/>
-    <w:link w:val="Titre3Car"/>
+    <w:link w:val="Heading3Char"/>
     <w:uiPriority w:val="9"/>
     <w:semiHidden/>
     <w:unhideWhenUsed/>
@@ -1441,13 +1391,13 @@
       <w:bCs/>
     </w:rPr>
   </w:style>
-  <w:style w:type="character" w:default="1" w:styleId="Policepardfaut">
+  <w:style w:type="character" w:default="1" w:styleId="DefaultParagraphFont">
     <w:name w:val="Default Paragraph Font"/>
     <w:uiPriority w:val="1"/>
     <w:semiHidden/>
     <w:unhideWhenUsed/>
   </w:style>
-  <w:style w:type="table" w:default="1" w:styleId="TableauNormal">
+  <w:style w:type="table" w:default="1" w:styleId="TableNormal">
     <w:name w:val="Normal Table"/>
     <w:uiPriority w:val="99"/>
     <w:semiHidden/>
@@ -1462,15 +1412,15 @@
       </w:tblCellMar>
     </w:tblPr>
   </w:style>
-  <w:style w:type="numbering" w:default="1" w:styleId="Aucuneliste">
+  <w:style w:type="numbering" w:default="1" w:styleId="NoList">
     <w:name w:val="No List"/>
     <w:uiPriority w:val="99"/>
     <w:semiHidden/>
     <w:unhideWhenUsed/>
   </w:style>
-  <w:style w:type="character" w:customStyle="1" w:styleId="strong">
-    <w:name w:val="strong"/>
-    <w:basedOn w:val="Policepardfaut"/>
+  <w:style w:type="character" w:customStyle="1" w:styleId="Strong1">
+    <w:name w:val="Strong1"/>
+    <w:basedOn w:val="DefaultParagraphFont"/>
     <w:uiPriority w:val="1"/>
     <w:qFormat/>
     <w:rsid w:val="007B3E96"/>
@@ -1489,7 +1439,7 @@
   </w:style>
   <w:style w:type="table" w:customStyle="1" w:styleId="tabletemplate">
     <w:name w:val="table_template"/>
-    <w:basedOn w:val="TableauNormal"/>
+    <w:basedOn w:val="TableNormal"/>
     <w:uiPriority w:val="59"/>
     <w:rsid w:val="00F12158"/>
     <w:pPr>
@@ -1525,9 +1475,9 @@
       </w:tcPr>
     </w:tblStylePr>
   </w:style>
-  <w:style w:type="table" w:styleId="Listeclaire-Accent2">
+  <w:style w:type="table" w:styleId="LightList-Accent2">
     <w:name w:val="Light List Accent 2"/>
-    <w:basedOn w:val="TableauNormal"/>
+    <w:basedOn w:val="TableNormal"/>
     <w:uiPriority w:val="61"/>
     <w:rsid w:val="00FC557F"/>
     <w:tblPr>
@@ -1607,10 +1557,10 @@
       </w:tcPr>
     </w:tblStylePr>
   </w:style>
-  <w:style w:type="character" w:customStyle="1" w:styleId="Titre1Car">
-    <w:name w:val="Titre 1 Car"/>
-    <w:basedOn w:val="Policepardfaut"/>
-    <w:link w:val="Titre1"/>
+  <w:style w:type="character" w:customStyle="1" w:styleId="Heading1Char">
+    <w:name w:val="Heading 1 Char"/>
+    <w:basedOn w:val="DefaultParagraphFont"/>
+    <w:link w:val="Heading1"/>
     <w:uiPriority w:val="9"/>
     <w:rsid w:val="00362E65"/>
     <w:rPr>
@@ -1621,10 +1571,10 @@
       <w:szCs w:val="32"/>
     </w:rPr>
   </w:style>
-  <w:style w:type="character" w:customStyle="1" w:styleId="Titre2Car">
-    <w:name w:val="Titre 2 Car"/>
-    <w:basedOn w:val="Policepardfaut"/>
-    <w:link w:val="Titre2"/>
+  <w:style w:type="character" w:customStyle="1" w:styleId="Heading2Char">
+    <w:name w:val="Heading 2 Char"/>
+    <w:basedOn w:val="DefaultParagraphFont"/>
+    <w:link w:val="Heading2"/>
     <w:uiPriority w:val="9"/>
     <w:semiHidden/>
     <w:rsid w:val="00362E65"/>
@@ -1636,10 +1586,10 @@
       <w:szCs w:val="26"/>
     </w:rPr>
   </w:style>
-  <w:style w:type="character" w:customStyle="1" w:styleId="Titre3Car">
-    <w:name w:val="Titre 3 Car"/>
-    <w:basedOn w:val="Policepardfaut"/>
-    <w:link w:val="Titre3"/>
+  <w:style w:type="character" w:customStyle="1" w:styleId="Heading3Char">
+    <w:name w:val="Heading 3 Char"/>
+    <w:basedOn w:val="DefaultParagraphFont"/>
+    <w:link w:val="Heading3"/>
     <w:uiPriority w:val="9"/>
     <w:semiHidden/>
     <w:rsid w:val="00362E65"/>
@@ -1668,9 +1618,9 @@
     <w:qFormat/>
     <w:rsid w:val="00AE18EF"/>
   </w:style>
-  <w:style w:type="table" w:styleId="Tableauprofessionnel">
+  <w:style w:type="table" w:styleId="TableProfessional">
     <w:name w:val="Table Professional"/>
-    <w:basedOn w:val="TableauNormal"/>
+    <w:basedOn w:val="TableNormal"/>
     <w:uiPriority w:val="99"/>
     <w:semiHidden/>
     <w:unhideWhenUsed/>
@@ -1700,7 +1650,7 @@
       </w:tcPr>
     </w:tblStylePr>
   </w:style>
-  <w:style w:type="paragraph" w:styleId="TM1">
+  <w:style w:type="paragraph" w:styleId="TOC1">
     <w:name w:val="toc 1"/>
     <w:basedOn w:val="Normal"/>
     <w:next w:val="Normal"/>
@@ -1712,7 +1662,7 @@
       <w:spacing w:after="100"/>
     </w:pPr>
   </w:style>
-  <w:style w:type="paragraph" w:styleId="TM2">
+  <w:style w:type="paragraph" w:styleId="TOC2">
     <w:name w:val="toc 2"/>
     <w:basedOn w:val="Normal"/>
     <w:next w:val="Normal"/>
@@ -1725,10 +1675,10 @@
       <w:ind w:left="240"/>
     </w:pPr>
   </w:style>
-  <w:style w:type="paragraph" w:styleId="Textedebulles">
+  <w:style w:type="paragraph" w:styleId="BalloonText">
     <w:name w:val="Balloon Text"/>
     <w:basedOn w:val="Normal"/>
-    <w:link w:val="TextedebullesCar"/>
+    <w:link w:val="BalloonTextChar"/>
     <w:uiPriority w:val="99"/>
     <w:semiHidden/>
     <w:unhideWhenUsed/>
@@ -1739,10 +1689,10 @@
       <w:szCs w:val="18"/>
     </w:rPr>
   </w:style>
-  <w:style w:type="character" w:customStyle="1" w:styleId="TextedebullesCar">
-    <w:name w:val="Texte de bulles Car"/>
-    <w:basedOn w:val="Policepardfaut"/>
-    <w:link w:val="Textedebulles"/>
+  <w:style w:type="character" w:customStyle="1" w:styleId="BalloonTextChar">
+    <w:name w:val="Balloon Text Char"/>
+    <w:basedOn w:val="DefaultParagraphFont"/>
+    <w:link w:val="BalloonText"/>
     <w:uiPriority w:val="99"/>
     <w:semiHidden/>
     <w:rsid w:val="00FB63E7"/>
@@ -1754,7 +1704,7 @@
   </w:style>
   <w:style w:type="character" w:customStyle="1" w:styleId="referenceid">
     <w:name w:val="reference_id"/>
-    <w:basedOn w:val="Policepardfaut"/>
+    <w:basedOn w:val="DefaultParagraphFont"/>
     <w:uiPriority w:val="1"/>
     <w:rsid w:val="00457CF1"/>
     <w:rPr>
@@ -2097,6 +2047,15 @@
 </file>
 
 <file path=customXml/item1.xml><?xml version="1.0" encoding="utf-8"?>
+<?mso-contentType ?>
+<FormTemplates xmlns="http://schemas.microsoft.com/sharepoint/v3/contenttype/forms">
+  <Display>DocumentLibraryForm</Display>
+  <Edit>DocumentLibraryForm</Edit>
+  <New>DocumentLibraryForm</New>
+</FormTemplates>
+</file>
+
+<file path=customXml/item2.xml><?xml version="1.0" encoding="utf-8"?>
 <ct:contentTypeSchema xmlns:ct="http://schemas.microsoft.com/office/2006/metadata/contentType" xmlns:ma="http://schemas.microsoft.com/office/2006/metadata/properties/metaAttributes" ct:_="" ma:_="" ma:contentTypeName="Dokument" ma:contentTypeID="0x010100E28E13ACBC000A4C890C7EF62115DE09" ma:contentTypeVersion="13" ma:contentTypeDescription="Ein neues Dokument erstellen." ma:contentTypeScope="" ma:versionID="38c6947b388da27d619d5996577e48bb">
   <xsd:schema xmlns:xsd="http://www.w3.org/2001/XMLSchema" xmlns:xs="http://www.w3.org/2001/XMLSchema" xmlns:p="http://schemas.microsoft.com/office/2006/metadata/properties" xmlns:ns2="dc8ea9bb-7be6-4347-bbbd-43ecd0226ab6" xmlns:ns3="36965efa-5a39-45c9-9312-a4f852bee1e3" targetNamespace="http://schemas.microsoft.com/office/2006/metadata/properties" ma:root="true" ma:fieldsID="2b0d313870efd85b4f0f8b7717aad82c" ns2:_="" ns3:_="">
     <xsd:import namespace="dc8ea9bb-7be6-4347-bbbd-43ecd0226ab6"/>
@@ -2321,19 +2280,29 @@
 </ct:contentTypeSchema>
 </file>
 
-<file path=customXml/item2.xml><?xml version="1.0" encoding="utf-8"?>
-<?mso-contentType ?>
-<FormTemplates xmlns="http://schemas.microsoft.com/sharepoint/v3/contenttype/forms">
-  <Display>DocumentLibraryForm</Display>
-  <Edit>DocumentLibraryForm</Edit>
-  <New>DocumentLibraryForm</New>
-</FormTemplates>
-</file>
-
 <file path=customXml/itemProps1.xml><?xml version="1.0" encoding="utf-8"?>
-<ds:datastoreItem xmlns:ds="http://schemas.openxmlformats.org/officeDocument/2006/customXml" ds:itemID="{8DD6023F-759A-4046-938F-76F1A314A09A}"/>
+<ds:datastoreItem xmlns:ds="http://schemas.openxmlformats.org/officeDocument/2006/customXml" ds:itemID="{C94F2701-7D19-4DFC-A911-2EF5527DE31F}">
+  <ds:schemaRefs>
+    <ds:schemaRef ds:uri="http://schemas.microsoft.com/sharepoint/v3/contenttype/forms"/>
+  </ds:schemaRefs>
+</ds:datastoreItem>
 </file>
 
 <file path=customXml/itemProps2.xml><?xml version="1.0" encoding="utf-8"?>
-<ds:datastoreItem xmlns:ds="http://schemas.openxmlformats.org/officeDocument/2006/customXml" ds:itemID="{C94F2701-7D19-4DFC-A911-2EF5527DE31F}"/>
+<ds:datastoreItem xmlns:ds="http://schemas.openxmlformats.org/officeDocument/2006/customXml" ds:itemID="{8DD6023F-759A-4046-938F-76F1A314A09A}">
+  <ds:schemaRefs>
+    <ds:schemaRef ds:uri="http://schemas.microsoft.com/office/2006/metadata/contentType"/>
+    <ds:schemaRef ds:uri="http://schemas.microsoft.com/office/2006/metadata/properties/metaAttributes"/>
+    <ds:schemaRef ds:uri="http://www.w3.org/2001/XMLSchema"/>
+    <ds:schemaRef ds:uri="http://schemas.microsoft.com/office/2006/metadata/properties"/>
+    <ds:schemaRef ds:uri="dc8ea9bb-7be6-4347-bbbd-43ecd0226ab6"/>
+    <ds:schemaRef ds:uri="36965efa-5a39-45c9-9312-a4f852bee1e3"/>
+    <ds:schemaRef ds:uri="http://schemas.microsoft.com/office/2006/documentManagement/types"/>
+    <ds:schemaRef ds:uri="http://schemas.microsoft.com/office/infopath/2007/PartnerControls"/>
+    <ds:schemaRef ds:uri="http://schemas.openxmlformats.org/package/2006/metadata/core-properties"/>
+    <ds:schemaRef ds:uri="http://purl.org/dc/elements/1.1/"/>
+    <ds:schemaRef ds:uri="http://purl.org/dc/terms/"/>
+    <ds:schemaRef ds:uri="http://schemas.microsoft.com/internal/obd"/>
+  </ds:schemaRefs>
+</ds:datastoreItem>
 </file>
</xml_diff>